<commit_message>
made assignment 5 and 6
</commit_message>
<xml_diff>
--- a/ASSIGNMENT-5(docs).docx
+++ b/ASSIGNMENT-5(docs).docx
@@ -58,21 +58,8 @@
           <w:szCs w:val="44"/>
           <w:u w:val="single"/>
         </w:rPr>
-        <w:t xml:space="preserve">Exception and </w:t>
-      </w:r>
-      <w:proofErr w:type="spellStart"/>
-      <w:r>
-        <w:rPr>
-          <w:rFonts w:ascii="Arial Black" w:hAnsi="Arial Black" w:cstheme="minorHAnsi"/>
-          <w:b/>
-          <w:bCs/>
-          <w:sz w:val="44"/>
-          <w:szCs w:val="44"/>
-          <w:u w:val="single"/>
-        </w:rPr>
-        <w:t>Multithreading</w:t>
-      </w:r>
-      <w:proofErr w:type="spellEnd"/>
+        <w:t>Exception and Multithreading</w:t>
+      </w:r>
     </w:p>
     <w:p>
       <w:pPr>
@@ -1317,25 +1304,7 @@
           <w:sz w:val="24"/>
           <w:szCs w:val="24"/>
         </w:rPr>
-        <w:t xml:space="preserve">; </w:t>
-      </w:r>
-      <w:proofErr w:type="spellStart"/>
-      <w:r>
-        <w:rPr>
-          <w:rFonts w:cstheme="minorHAnsi"/>
-          <w:sz w:val="24"/>
-          <w:szCs w:val="24"/>
-        </w:rPr>
-        <w:t>i</w:t>
-      </w:r>
-      <w:proofErr w:type="spellEnd"/>
-      <w:r>
-        <w:rPr>
-          <w:rFonts w:cstheme="minorHAnsi"/>
-          <w:sz w:val="24"/>
-          <w:szCs w:val="24"/>
-        </w:rPr>
-        <w:t>++) {</w:t>
+        <w:t>; i++) {</w:t>
       </w:r>
     </w:p>
     <w:p>
@@ -6529,25 +6498,7 @@
           <w:sz w:val="24"/>
           <w:szCs w:val="24"/>
         </w:rPr>
-        <w:t xml:space="preserve"> </w:t>
-      </w:r>
-      <w:proofErr w:type="spellStart"/>
-      <w:r>
-        <w:rPr>
-          <w:rFonts w:cstheme="minorHAnsi"/>
-          <w:sz w:val="24"/>
-          <w:szCs w:val="24"/>
-        </w:rPr>
-        <w:t>i</w:t>
-      </w:r>
-      <w:proofErr w:type="spellEnd"/>
-      <w:r>
-        <w:rPr>
-          <w:rFonts w:cstheme="minorHAnsi"/>
-          <w:sz w:val="24"/>
-          <w:szCs w:val="24"/>
-        </w:rPr>
-        <w:t>);</w:t>
+        <w:t xml:space="preserve"> i);</w:t>
       </w:r>
     </w:p>
     <w:p>
@@ -8516,25 +8467,7 @@
           <w:sz w:val="24"/>
           <w:szCs w:val="24"/>
         </w:rPr>
-        <w:t xml:space="preserve"> = jobs[</w:t>
-      </w:r>
-      <w:proofErr w:type="spellStart"/>
-      <w:r>
-        <w:rPr>
-          <w:rFonts w:cstheme="minorHAnsi"/>
-          <w:sz w:val="24"/>
-          <w:szCs w:val="24"/>
-        </w:rPr>
-        <w:t>i</w:t>
-      </w:r>
-      <w:proofErr w:type="spellEnd"/>
-      <w:r>
-        <w:rPr>
-          <w:rFonts w:cstheme="minorHAnsi"/>
-          <w:sz w:val="24"/>
-          <w:szCs w:val="24"/>
-        </w:rPr>
-        <w:t>];</w:t>
+        <w:t xml:space="preserve"> = jobs[i];</w:t>
       </w:r>
     </w:p>
     <w:p>
@@ -8963,10 +8896,1664 @@
           <w:rFonts w:cstheme="minorHAnsi"/>
           <w:b/>
           <w:bCs/>
-          <w:sz w:val="24"/>
-          <w:szCs w:val="24"/>
-        </w:rPr>
-      </w:pPr>
+          <w:sz w:val="28"/>
+          <w:szCs w:val="28"/>
+        </w:rPr>
+      </w:pPr>
+      <w:r>
+        <w:rPr>
+          <w:rFonts w:cstheme="minorHAnsi"/>
+          <w:b/>
+          <w:bCs/>
+          <w:sz w:val="28"/>
+          <w:szCs w:val="28"/>
+        </w:rPr>
+        <w:t xml:space="preserve">d) Demonstrate the use of synchronized block for </w:t>
+      </w:r>
+      <w:proofErr w:type="spellStart"/>
+      <w:proofErr w:type="gramStart"/>
+      <w:r>
+        <w:rPr>
+          <w:rFonts w:cstheme="minorHAnsi"/>
+          <w:b/>
+          <w:bCs/>
+          <w:sz w:val="28"/>
+          <w:szCs w:val="28"/>
+        </w:rPr>
+        <w:t>a</w:t>
+      </w:r>
+      <w:proofErr w:type="spellEnd"/>
+      <w:proofErr w:type="gramEnd"/>
+      <w:r>
+        <w:rPr>
+          <w:rFonts w:cstheme="minorHAnsi"/>
+          <w:b/>
+          <w:bCs/>
+          <w:sz w:val="28"/>
+          <w:szCs w:val="28"/>
+        </w:rPr>
+        <w:t xml:space="preserve"> Inventory class where one and only one thread can update the value of a stock item at </w:t>
+      </w:r>
+      <w:proofErr w:type="spellStart"/>
+      <w:r>
+        <w:rPr>
+          <w:rFonts w:cstheme="minorHAnsi"/>
+          <w:b/>
+          <w:bCs/>
+          <w:sz w:val="28"/>
+          <w:szCs w:val="28"/>
+        </w:rPr>
+        <w:t>a</w:t>
+      </w:r>
+      <w:proofErr w:type="spellEnd"/>
+      <w:r>
+        <w:rPr>
+          <w:rFonts w:cstheme="minorHAnsi"/>
+          <w:b/>
+          <w:bCs/>
+          <w:sz w:val="28"/>
+          <w:szCs w:val="28"/>
+        </w:rPr>
+        <w:t xml:space="preserve"> any instance of time</w:t>
+      </w:r>
+    </w:p>
+    <w:p>
+      <w:pPr>
+        <w:rPr>
+          <w:rFonts w:cstheme="minorHAnsi"/>
+          <w:b/>
+          <w:bCs/>
+          <w:sz w:val="24"/>
+          <w:szCs w:val="24"/>
+        </w:rPr>
+      </w:pPr>
+      <w:proofErr w:type="gramStart"/>
+      <w:r>
+        <w:rPr>
+          <w:rFonts w:cstheme="minorHAnsi"/>
+          <w:b/>
+          <w:bCs/>
+          <w:sz w:val="24"/>
+          <w:szCs w:val="24"/>
+          <w:u w:val="single"/>
+        </w:rPr>
+        <w:t xml:space="preserve">CODE </w:t>
+      </w:r>
+      <w:r>
+        <w:rPr>
+          <w:rFonts w:cstheme="minorHAnsi"/>
+          <w:b/>
+          <w:bCs/>
+          <w:sz w:val="24"/>
+          <w:szCs w:val="24"/>
+        </w:rPr>
+        <w:t>:</w:t>
+      </w:r>
+      <w:proofErr w:type="gramEnd"/>
+      <w:r>
+        <w:rPr>
+          <w:rFonts w:cstheme="minorHAnsi"/>
+          <w:b/>
+          <w:bCs/>
+          <w:sz w:val="24"/>
+          <w:szCs w:val="24"/>
+        </w:rPr>
+        <w:t>-</w:t>
+      </w:r>
+    </w:p>
+    <w:p>
+      <w:pPr>
+        <w:rPr>
+          <w:rFonts w:cstheme="minorHAnsi"/>
+          <w:sz w:val="24"/>
+          <w:szCs w:val="24"/>
+        </w:rPr>
+      </w:pPr>
+      <w:r>
+        <w:rPr>
+          <w:rFonts w:cstheme="minorHAnsi"/>
+          <w:sz w:val="24"/>
+          <w:szCs w:val="24"/>
+        </w:rPr>
+        <w:t>class Inventory {</w:t>
+      </w:r>
+    </w:p>
+    <w:p>
+      <w:pPr>
+        <w:rPr>
+          <w:rFonts w:cstheme="minorHAnsi"/>
+          <w:sz w:val="24"/>
+          <w:szCs w:val="24"/>
+        </w:rPr>
+      </w:pPr>
+      <w:r>
+        <w:rPr>
+          <w:rFonts w:cstheme="minorHAnsi"/>
+          <w:sz w:val="24"/>
+          <w:szCs w:val="24"/>
+        </w:rPr>
+        <w:t xml:space="preserve">    int </w:t>
+      </w:r>
+      <w:proofErr w:type="spellStart"/>
+      <w:r>
+        <w:rPr>
+          <w:rFonts w:cstheme="minorHAnsi"/>
+          <w:sz w:val="24"/>
+          <w:szCs w:val="24"/>
+        </w:rPr>
+        <w:t>val</w:t>
+      </w:r>
+      <w:proofErr w:type="spellEnd"/>
+      <w:r>
+        <w:rPr>
+          <w:rFonts w:cstheme="minorHAnsi"/>
+          <w:sz w:val="24"/>
+          <w:szCs w:val="24"/>
+        </w:rPr>
+        <w:t xml:space="preserve"> = 100;</w:t>
+      </w:r>
+    </w:p>
+    <w:p>
+      <w:pPr>
+        <w:rPr>
+          <w:rFonts w:cstheme="minorHAnsi"/>
+          <w:sz w:val="24"/>
+          <w:szCs w:val="24"/>
+        </w:rPr>
+      </w:pPr>
+      <w:r>
+        <w:rPr>
+          <w:rFonts w:cstheme="minorHAnsi"/>
+          <w:sz w:val="24"/>
+          <w:szCs w:val="24"/>
+        </w:rPr>
+        <w:t xml:space="preserve">    synchronized void </w:t>
+      </w:r>
+      <w:proofErr w:type="gramStart"/>
+      <w:r>
+        <w:rPr>
+          <w:rFonts w:cstheme="minorHAnsi"/>
+          <w:sz w:val="24"/>
+          <w:szCs w:val="24"/>
+        </w:rPr>
+        <w:t>update(</w:t>
+      </w:r>
+      <w:proofErr w:type="gramEnd"/>
+      <w:r>
+        <w:rPr>
+          <w:rFonts w:cstheme="minorHAnsi"/>
+          <w:sz w:val="24"/>
+          <w:szCs w:val="24"/>
+        </w:rPr>
+        <w:t>int x) {</w:t>
+      </w:r>
+    </w:p>
+    <w:p>
+      <w:pPr>
+        <w:rPr>
+          <w:rFonts w:cstheme="minorHAnsi"/>
+          <w:sz w:val="24"/>
+          <w:szCs w:val="24"/>
+        </w:rPr>
+      </w:pPr>
+      <w:r>
+        <w:rPr>
+          <w:rFonts w:cstheme="minorHAnsi"/>
+          <w:sz w:val="24"/>
+          <w:szCs w:val="24"/>
+        </w:rPr>
+        <w:t xml:space="preserve">        </w:t>
+      </w:r>
+      <w:proofErr w:type="spellStart"/>
+      <w:r>
+        <w:rPr>
+          <w:rFonts w:cstheme="minorHAnsi"/>
+          <w:sz w:val="24"/>
+          <w:szCs w:val="24"/>
+        </w:rPr>
+        <w:t>val</w:t>
+      </w:r>
+      <w:proofErr w:type="spellEnd"/>
+      <w:r>
+        <w:rPr>
+          <w:rFonts w:cstheme="minorHAnsi"/>
+          <w:sz w:val="24"/>
+          <w:szCs w:val="24"/>
+        </w:rPr>
+        <w:t xml:space="preserve"> += x;</w:t>
+      </w:r>
+    </w:p>
+    <w:p>
+      <w:pPr>
+        <w:rPr>
+          <w:rFonts w:cstheme="minorHAnsi"/>
+          <w:sz w:val="24"/>
+          <w:szCs w:val="24"/>
+        </w:rPr>
+      </w:pPr>
+      <w:r>
+        <w:rPr>
+          <w:rFonts w:cstheme="minorHAnsi"/>
+          <w:sz w:val="24"/>
+          <w:szCs w:val="24"/>
+        </w:rPr>
+        <w:t xml:space="preserve">        </w:t>
+      </w:r>
+      <w:proofErr w:type="spellStart"/>
+      <w:r>
+        <w:rPr>
+          <w:rFonts w:cstheme="minorHAnsi"/>
+          <w:sz w:val="24"/>
+          <w:szCs w:val="24"/>
+        </w:rPr>
+        <w:t>System.out.println</w:t>
+      </w:r>
+      <w:proofErr w:type="spellEnd"/>
+      <w:r>
+        <w:rPr>
+          <w:rFonts w:cstheme="minorHAnsi"/>
+          <w:sz w:val="24"/>
+          <w:szCs w:val="24"/>
+        </w:rPr>
+        <w:t>(</w:t>
+      </w:r>
+      <w:proofErr w:type="spellStart"/>
+      <w:r>
+        <w:rPr>
+          <w:rFonts w:cstheme="minorHAnsi"/>
+          <w:sz w:val="24"/>
+          <w:szCs w:val="24"/>
+        </w:rPr>
+        <w:t>Thread.currentThread</w:t>
+      </w:r>
+      <w:proofErr w:type="spellEnd"/>
+      <w:r>
+        <w:rPr>
+          <w:rFonts w:cstheme="minorHAnsi"/>
+          <w:sz w:val="24"/>
+          <w:szCs w:val="24"/>
+        </w:rPr>
+        <w:t>(</w:t>
+      </w:r>
+      <w:proofErr w:type="gramStart"/>
+      <w:r>
+        <w:rPr>
+          <w:rFonts w:cstheme="minorHAnsi"/>
+          <w:sz w:val="24"/>
+          <w:szCs w:val="24"/>
+        </w:rPr>
+        <w:t>).</w:t>
+      </w:r>
+      <w:proofErr w:type="spellStart"/>
+      <w:r>
+        <w:rPr>
+          <w:rFonts w:cstheme="minorHAnsi"/>
+          <w:sz w:val="24"/>
+          <w:szCs w:val="24"/>
+        </w:rPr>
+        <w:t>getName</w:t>
+      </w:r>
+      <w:proofErr w:type="spellEnd"/>
+      <w:proofErr w:type="gramEnd"/>
+      <w:r>
+        <w:rPr>
+          <w:rFonts w:cstheme="minorHAnsi"/>
+          <w:sz w:val="24"/>
+          <w:szCs w:val="24"/>
+        </w:rPr>
+        <w:t xml:space="preserve">() + ": " + </w:t>
+      </w:r>
+      <w:proofErr w:type="spellStart"/>
+      <w:r>
+        <w:rPr>
+          <w:rFonts w:cstheme="minorHAnsi"/>
+          <w:sz w:val="24"/>
+          <w:szCs w:val="24"/>
+        </w:rPr>
+        <w:t>val</w:t>
+      </w:r>
+      <w:proofErr w:type="spellEnd"/>
+      <w:r>
+        <w:rPr>
+          <w:rFonts w:cstheme="minorHAnsi"/>
+          <w:sz w:val="24"/>
+          <w:szCs w:val="24"/>
+        </w:rPr>
+        <w:t>);</w:t>
+      </w:r>
+    </w:p>
+    <w:p>
+      <w:pPr>
+        <w:rPr>
+          <w:rFonts w:cstheme="minorHAnsi"/>
+          <w:sz w:val="24"/>
+          <w:szCs w:val="24"/>
+        </w:rPr>
+      </w:pPr>
+      <w:r>
+        <w:rPr>
+          <w:rFonts w:cstheme="minorHAnsi"/>
+          <w:sz w:val="24"/>
+          <w:szCs w:val="24"/>
+        </w:rPr>
+        <w:t>    }</w:t>
+      </w:r>
+    </w:p>
+    <w:p>
+      <w:pPr>
+        <w:rPr>
+          <w:rFonts w:cstheme="minorHAnsi"/>
+          <w:sz w:val="24"/>
+          <w:szCs w:val="24"/>
+        </w:rPr>
+      </w:pPr>
+      <w:r>
+        <w:rPr>
+          <w:rFonts w:cstheme="minorHAnsi"/>
+          <w:sz w:val="24"/>
+          <w:szCs w:val="24"/>
+        </w:rPr>
+        <w:t xml:space="preserve">    int </w:t>
+      </w:r>
+      <w:proofErr w:type="gramStart"/>
+      <w:r>
+        <w:rPr>
+          <w:rFonts w:cstheme="minorHAnsi"/>
+          <w:sz w:val="24"/>
+          <w:szCs w:val="24"/>
+        </w:rPr>
+        <w:t>get(</w:t>
+      </w:r>
+      <w:proofErr w:type="gramEnd"/>
+      <w:r>
+        <w:rPr>
+          <w:rFonts w:cstheme="minorHAnsi"/>
+          <w:sz w:val="24"/>
+          <w:szCs w:val="24"/>
+        </w:rPr>
+        <w:t>) {</w:t>
+      </w:r>
+    </w:p>
+    <w:p>
+      <w:pPr>
+        <w:rPr>
+          <w:rFonts w:cstheme="minorHAnsi"/>
+          <w:sz w:val="24"/>
+          <w:szCs w:val="24"/>
+        </w:rPr>
+      </w:pPr>
+      <w:r>
+        <w:rPr>
+          <w:rFonts w:cstheme="minorHAnsi"/>
+          <w:sz w:val="24"/>
+          <w:szCs w:val="24"/>
+        </w:rPr>
+        <w:t xml:space="preserve">        return </w:t>
+      </w:r>
+      <w:proofErr w:type="spellStart"/>
+      <w:r>
+        <w:rPr>
+          <w:rFonts w:cstheme="minorHAnsi"/>
+          <w:sz w:val="24"/>
+          <w:szCs w:val="24"/>
+        </w:rPr>
+        <w:t>val</w:t>
+      </w:r>
+      <w:proofErr w:type="spellEnd"/>
+      <w:r>
+        <w:rPr>
+          <w:rFonts w:cstheme="minorHAnsi"/>
+          <w:sz w:val="24"/>
+          <w:szCs w:val="24"/>
+        </w:rPr>
+        <w:t>;</w:t>
+      </w:r>
+    </w:p>
+    <w:p>
+      <w:pPr>
+        <w:rPr>
+          <w:rFonts w:cstheme="minorHAnsi"/>
+          <w:sz w:val="24"/>
+          <w:szCs w:val="24"/>
+        </w:rPr>
+      </w:pPr>
+      <w:r>
+        <w:rPr>
+          <w:rFonts w:cstheme="minorHAnsi"/>
+          <w:sz w:val="24"/>
+          <w:szCs w:val="24"/>
+        </w:rPr>
+        <w:t>    }</w:t>
+      </w:r>
+    </w:p>
+    <w:p>
+      <w:pPr>
+        <w:rPr>
+          <w:rFonts w:cstheme="minorHAnsi"/>
+          <w:sz w:val="24"/>
+          <w:szCs w:val="24"/>
+        </w:rPr>
+      </w:pPr>
+      <w:r>
+        <w:rPr>
+          <w:rFonts w:cstheme="minorHAnsi"/>
+          <w:sz w:val="24"/>
+          <w:szCs w:val="24"/>
+        </w:rPr>
+        <w:lastRenderedPageBreak/>
+        <w:t>}</w:t>
+      </w:r>
+    </w:p>
+    <w:p>
+      <w:pPr>
+        <w:rPr>
+          <w:rFonts w:cstheme="minorHAnsi"/>
+          <w:sz w:val="24"/>
+          <w:szCs w:val="24"/>
+        </w:rPr>
+      </w:pPr>
+      <w:r>
+        <w:rPr>
+          <w:rFonts w:cstheme="minorHAnsi"/>
+          <w:sz w:val="24"/>
+          <w:szCs w:val="24"/>
+        </w:rPr>
+        <w:t>class Worker implements Runnable {</w:t>
+      </w:r>
+    </w:p>
+    <w:p>
+      <w:pPr>
+        <w:rPr>
+          <w:rFonts w:cstheme="minorHAnsi"/>
+          <w:sz w:val="24"/>
+          <w:szCs w:val="24"/>
+        </w:rPr>
+      </w:pPr>
+      <w:r>
+        <w:rPr>
+          <w:rFonts w:cstheme="minorHAnsi"/>
+          <w:sz w:val="24"/>
+          <w:szCs w:val="24"/>
+        </w:rPr>
+        <w:t xml:space="preserve">    Inventory </w:t>
+      </w:r>
+      <w:proofErr w:type="spellStart"/>
+      <w:r>
+        <w:rPr>
+          <w:rFonts w:cstheme="minorHAnsi"/>
+          <w:sz w:val="24"/>
+          <w:szCs w:val="24"/>
+        </w:rPr>
+        <w:t>inv</w:t>
+      </w:r>
+      <w:proofErr w:type="spellEnd"/>
+      <w:r>
+        <w:rPr>
+          <w:rFonts w:cstheme="minorHAnsi"/>
+          <w:sz w:val="24"/>
+          <w:szCs w:val="24"/>
+        </w:rPr>
+        <w:t>;</w:t>
+      </w:r>
+    </w:p>
+    <w:p>
+      <w:pPr>
+        <w:rPr>
+          <w:rFonts w:cstheme="minorHAnsi"/>
+          <w:sz w:val="24"/>
+          <w:szCs w:val="24"/>
+        </w:rPr>
+      </w:pPr>
+      <w:r>
+        <w:rPr>
+          <w:rFonts w:cstheme="minorHAnsi"/>
+          <w:sz w:val="24"/>
+          <w:szCs w:val="24"/>
+        </w:rPr>
+        <w:t>    int x;</w:t>
+      </w:r>
+    </w:p>
+    <w:p>
+      <w:pPr>
+        <w:rPr>
+          <w:rFonts w:cstheme="minorHAnsi"/>
+          <w:sz w:val="24"/>
+          <w:szCs w:val="24"/>
+        </w:rPr>
+      </w:pPr>
+      <w:r>
+        <w:rPr>
+          <w:rFonts w:cstheme="minorHAnsi"/>
+          <w:sz w:val="24"/>
+          <w:szCs w:val="24"/>
+        </w:rPr>
+        <w:t xml:space="preserve">    </w:t>
+      </w:r>
+      <w:proofErr w:type="gramStart"/>
+      <w:r>
+        <w:rPr>
+          <w:rFonts w:cstheme="minorHAnsi"/>
+          <w:sz w:val="24"/>
+          <w:szCs w:val="24"/>
+        </w:rPr>
+        <w:t>Worker(</w:t>
+      </w:r>
+      <w:proofErr w:type="gramEnd"/>
+      <w:r>
+        <w:rPr>
+          <w:rFonts w:cstheme="minorHAnsi"/>
+          <w:sz w:val="24"/>
+          <w:szCs w:val="24"/>
+        </w:rPr>
+        <w:t xml:space="preserve">Inventory </w:t>
+      </w:r>
+      <w:proofErr w:type="spellStart"/>
+      <w:r>
+        <w:rPr>
+          <w:rFonts w:cstheme="minorHAnsi"/>
+          <w:sz w:val="24"/>
+          <w:szCs w:val="24"/>
+        </w:rPr>
+        <w:t>inv</w:t>
+      </w:r>
+      <w:proofErr w:type="spellEnd"/>
+      <w:r>
+        <w:rPr>
+          <w:rFonts w:cstheme="minorHAnsi"/>
+          <w:sz w:val="24"/>
+          <w:szCs w:val="24"/>
+        </w:rPr>
+        <w:t>, int x) {</w:t>
+      </w:r>
+    </w:p>
+    <w:p>
+      <w:pPr>
+        <w:rPr>
+          <w:rFonts w:cstheme="minorHAnsi"/>
+          <w:sz w:val="24"/>
+          <w:szCs w:val="24"/>
+        </w:rPr>
+      </w:pPr>
+      <w:r>
+        <w:rPr>
+          <w:rFonts w:cstheme="minorHAnsi"/>
+          <w:sz w:val="24"/>
+          <w:szCs w:val="24"/>
+        </w:rPr>
+        <w:t xml:space="preserve">        </w:t>
+      </w:r>
+      <w:proofErr w:type="spellStart"/>
+      <w:r>
+        <w:rPr>
+          <w:rFonts w:cstheme="minorHAnsi"/>
+          <w:sz w:val="24"/>
+          <w:szCs w:val="24"/>
+        </w:rPr>
+        <w:t>this.inv</w:t>
+      </w:r>
+      <w:proofErr w:type="spellEnd"/>
+      <w:r>
+        <w:rPr>
+          <w:rFonts w:cstheme="minorHAnsi"/>
+          <w:sz w:val="24"/>
+          <w:szCs w:val="24"/>
+        </w:rPr>
+        <w:t xml:space="preserve"> = </w:t>
+      </w:r>
+      <w:proofErr w:type="spellStart"/>
+      <w:r>
+        <w:rPr>
+          <w:rFonts w:cstheme="minorHAnsi"/>
+          <w:sz w:val="24"/>
+          <w:szCs w:val="24"/>
+        </w:rPr>
+        <w:t>inv</w:t>
+      </w:r>
+      <w:proofErr w:type="spellEnd"/>
+      <w:r>
+        <w:rPr>
+          <w:rFonts w:cstheme="minorHAnsi"/>
+          <w:sz w:val="24"/>
+          <w:szCs w:val="24"/>
+        </w:rPr>
+        <w:t>;</w:t>
+      </w:r>
+    </w:p>
+    <w:p>
+      <w:pPr>
+        <w:rPr>
+          <w:rFonts w:cstheme="minorHAnsi"/>
+          <w:sz w:val="24"/>
+          <w:szCs w:val="24"/>
+        </w:rPr>
+      </w:pPr>
+      <w:r>
+        <w:rPr>
+          <w:rFonts w:cstheme="minorHAnsi"/>
+          <w:sz w:val="24"/>
+          <w:szCs w:val="24"/>
+        </w:rPr>
+        <w:t xml:space="preserve">        </w:t>
+      </w:r>
+      <w:proofErr w:type="spellStart"/>
+      <w:r>
+        <w:rPr>
+          <w:rFonts w:cstheme="minorHAnsi"/>
+          <w:sz w:val="24"/>
+          <w:szCs w:val="24"/>
+        </w:rPr>
+        <w:t>this.x</w:t>
+      </w:r>
+      <w:proofErr w:type="spellEnd"/>
+      <w:r>
+        <w:rPr>
+          <w:rFonts w:cstheme="minorHAnsi"/>
+          <w:sz w:val="24"/>
+          <w:szCs w:val="24"/>
+        </w:rPr>
+        <w:t xml:space="preserve"> = x;</w:t>
+      </w:r>
+    </w:p>
+    <w:p>
+      <w:pPr>
+        <w:rPr>
+          <w:rFonts w:cstheme="minorHAnsi"/>
+          <w:sz w:val="24"/>
+          <w:szCs w:val="24"/>
+        </w:rPr>
+      </w:pPr>
+      <w:r>
+        <w:rPr>
+          <w:rFonts w:cstheme="minorHAnsi"/>
+          <w:sz w:val="24"/>
+          <w:szCs w:val="24"/>
+        </w:rPr>
+        <w:t>    }</w:t>
+      </w:r>
+    </w:p>
+    <w:p>
+      <w:pPr>
+        <w:rPr>
+          <w:rFonts w:cstheme="minorHAnsi"/>
+          <w:sz w:val="24"/>
+          <w:szCs w:val="24"/>
+        </w:rPr>
+      </w:pPr>
+      <w:r>
+        <w:rPr>
+          <w:rFonts w:cstheme="minorHAnsi"/>
+          <w:sz w:val="24"/>
+          <w:szCs w:val="24"/>
+        </w:rPr>
+        <w:t>    @Override</w:t>
+      </w:r>
+    </w:p>
+    <w:p>
+      <w:pPr>
+        <w:rPr>
+          <w:rFonts w:cstheme="minorHAnsi"/>
+          <w:sz w:val="24"/>
+          <w:szCs w:val="24"/>
+        </w:rPr>
+      </w:pPr>
+      <w:r>
+        <w:rPr>
+          <w:rFonts w:cstheme="minorHAnsi"/>
+          <w:sz w:val="24"/>
+          <w:szCs w:val="24"/>
+        </w:rPr>
+        <w:t xml:space="preserve">    public void </w:t>
+      </w:r>
+      <w:proofErr w:type="gramStart"/>
+      <w:r>
+        <w:rPr>
+          <w:rFonts w:cstheme="minorHAnsi"/>
+          <w:sz w:val="24"/>
+          <w:szCs w:val="24"/>
+        </w:rPr>
+        <w:t>run(</w:t>
+      </w:r>
+      <w:proofErr w:type="gramEnd"/>
+      <w:r>
+        <w:rPr>
+          <w:rFonts w:cstheme="minorHAnsi"/>
+          <w:sz w:val="24"/>
+          <w:szCs w:val="24"/>
+        </w:rPr>
+        <w:t>) {</w:t>
+      </w:r>
+    </w:p>
+    <w:p>
+      <w:pPr>
+        <w:rPr>
+          <w:rFonts w:cstheme="minorHAnsi"/>
+          <w:sz w:val="24"/>
+          <w:szCs w:val="24"/>
+        </w:rPr>
+      </w:pPr>
+      <w:r>
+        <w:rPr>
+          <w:rFonts w:cstheme="minorHAnsi"/>
+          <w:sz w:val="24"/>
+          <w:szCs w:val="24"/>
+        </w:rPr>
+        <w:t xml:space="preserve">        </w:t>
+      </w:r>
+      <w:proofErr w:type="gramStart"/>
+      <w:r>
+        <w:rPr>
+          <w:rFonts w:cstheme="minorHAnsi"/>
+          <w:sz w:val="24"/>
+          <w:szCs w:val="24"/>
+        </w:rPr>
+        <w:t>for(</w:t>
+      </w:r>
+      <w:proofErr w:type="gramEnd"/>
+      <w:r>
+        <w:rPr>
+          <w:rFonts w:cstheme="minorHAnsi"/>
+          <w:sz w:val="24"/>
+          <w:szCs w:val="24"/>
+        </w:rPr>
+        <w:t xml:space="preserve">int </w:t>
+      </w:r>
+      <w:proofErr w:type="spellStart"/>
+      <w:r>
+        <w:rPr>
+          <w:rFonts w:cstheme="minorHAnsi"/>
+          <w:sz w:val="24"/>
+          <w:szCs w:val="24"/>
+        </w:rPr>
+        <w:t>i</w:t>
+      </w:r>
+      <w:proofErr w:type="spellEnd"/>
+      <w:r>
+        <w:rPr>
+          <w:rFonts w:cstheme="minorHAnsi"/>
+          <w:sz w:val="24"/>
+          <w:szCs w:val="24"/>
+        </w:rPr>
+        <w:t xml:space="preserve"> = 0; </w:t>
+      </w:r>
+      <w:proofErr w:type="spellStart"/>
+      <w:r>
+        <w:rPr>
+          <w:rFonts w:cstheme="minorHAnsi"/>
+          <w:sz w:val="24"/>
+          <w:szCs w:val="24"/>
+        </w:rPr>
+        <w:t>i</w:t>
+      </w:r>
+      <w:proofErr w:type="spellEnd"/>
+      <w:r>
+        <w:rPr>
+          <w:rFonts w:cstheme="minorHAnsi"/>
+          <w:sz w:val="24"/>
+          <w:szCs w:val="24"/>
+        </w:rPr>
+        <w:t xml:space="preserve"> &lt; 5; </w:t>
+      </w:r>
+      <w:proofErr w:type="spellStart"/>
+      <w:r>
+        <w:rPr>
+          <w:rFonts w:cstheme="minorHAnsi"/>
+          <w:sz w:val="24"/>
+          <w:szCs w:val="24"/>
+        </w:rPr>
+        <w:t>i</w:t>
+      </w:r>
+      <w:proofErr w:type="spellEnd"/>
+      <w:r>
+        <w:rPr>
+          <w:rFonts w:cstheme="minorHAnsi"/>
+          <w:sz w:val="24"/>
+          <w:szCs w:val="24"/>
+        </w:rPr>
+        <w:t>++) {</w:t>
+      </w:r>
+    </w:p>
+    <w:p>
+      <w:pPr>
+        <w:rPr>
+          <w:rFonts w:cstheme="minorHAnsi"/>
+          <w:sz w:val="24"/>
+          <w:szCs w:val="24"/>
+        </w:rPr>
+      </w:pPr>
+      <w:r>
+        <w:rPr>
+          <w:rFonts w:cstheme="minorHAnsi"/>
+          <w:sz w:val="24"/>
+          <w:szCs w:val="24"/>
+        </w:rPr>
+        <w:t xml:space="preserve">            </w:t>
+      </w:r>
+      <w:proofErr w:type="spellStart"/>
+      <w:proofErr w:type="gramStart"/>
+      <w:r>
+        <w:rPr>
+          <w:rFonts w:cstheme="minorHAnsi"/>
+          <w:sz w:val="24"/>
+          <w:szCs w:val="24"/>
+        </w:rPr>
+        <w:t>inv.update</w:t>
+      </w:r>
+      <w:proofErr w:type="spellEnd"/>
+      <w:proofErr w:type="gramEnd"/>
+      <w:r>
+        <w:rPr>
+          <w:rFonts w:cstheme="minorHAnsi"/>
+          <w:sz w:val="24"/>
+          <w:szCs w:val="24"/>
+        </w:rPr>
+        <w:t>(x);</w:t>
+      </w:r>
+    </w:p>
+    <w:p>
+      <w:pPr>
+        <w:rPr>
+          <w:rFonts w:cstheme="minorHAnsi"/>
+          <w:sz w:val="24"/>
+          <w:szCs w:val="24"/>
+        </w:rPr>
+      </w:pPr>
+      <w:r>
+        <w:rPr>
+          <w:rFonts w:cstheme="minorHAnsi"/>
+          <w:sz w:val="24"/>
+          <w:szCs w:val="24"/>
+        </w:rPr>
+        <w:t>            try {</w:t>
+      </w:r>
+    </w:p>
+    <w:p>
+      <w:pPr>
+        <w:rPr>
+          <w:rFonts w:cstheme="minorHAnsi"/>
+          <w:sz w:val="24"/>
+          <w:szCs w:val="24"/>
+        </w:rPr>
+      </w:pPr>
+      <w:r>
+        <w:rPr>
+          <w:rFonts w:cstheme="minorHAnsi"/>
+          <w:sz w:val="24"/>
+          <w:szCs w:val="24"/>
+        </w:rPr>
+        <w:t xml:space="preserve">                </w:t>
+      </w:r>
+      <w:proofErr w:type="spellStart"/>
+      <w:r>
+        <w:rPr>
+          <w:rFonts w:cstheme="minorHAnsi"/>
+          <w:sz w:val="24"/>
+          <w:szCs w:val="24"/>
+        </w:rPr>
+        <w:t>Thread.sleep</w:t>
+      </w:r>
+      <w:proofErr w:type="spellEnd"/>
+      <w:r>
+        <w:rPr>
+          <w:rFonts w:cstheme="minorHAnsi"/>
+          <w:sz w:val="24"/>
+          <w:szCs w:val="24"/>
+        </w:rPr>
+        <w:t>(100);</w:t>
+      </w:r>
+    </w:p>
+    <w:p>
+      <w:pPr>
+        <w:rPr>
+          <w:rFonts w:cstheme="minorHAnsi"/>
+          <w:sz w:val="24"/>
+          <w:szCs w:val="24"/>
+        </w:rPr>
+      </w:pPr>
+      <w:r>
+        <w:rPr>
+          <w:rFonts w:cstheme="minorHAnsi"/>
+          <w:sz w:val="24"/>
+          <w:szCs w:val="24"/>
+        </w:rPr>
+        <w:t xml:space="preserve">            } </w:t>
+      </w:r>
+    </w:p>
+    <w:p>
+      <w:pPr>
+        <w:rPr>
+          <w:rFonts w:cstheme="minorHAnsi"/>
+          <w:sz w:val="24"/>
+          <w:szCs w:val="24"/>
+        </w:rPr>
+      </w:pPr>
+      <w:r>
+        <w:rPr>
+          <w:rFonts w:cstheme="minorHAnsi"/>
+          <w:sz w:val="24"/>
+          <w:szCs w:val="24"/>
+        </w:rPr>
+        <w:t xml:space="preserve">            </w:t>
+      </w:r>
+      <w:proofErr w:type="gramStart"/>
+      <w:r>
+        <w:rPr>
+          <w:rFonts w:cstheme="minorHAnsi"/>
+          <w:sz w:val="24"/>
+          <w:szCs w:val="24"/>
+        </w:rPr>
+        <w:t>catch(</w:t>
+      </w:r>
+      <w:proofErr w:type="spellStart"/>
+      <w:proofErr w:type="gramEnd"/>
+      <w:r>
+        <w:rPr>
+          <w:rFonts w:cstheme="minorHAnsi"/>
+          <w:sz w:val="24"/>
+          <w:szCs w:val="24"/>
+        </w:rPr>
+        <w:t>InterruptedException</w:t>
+      </w:r>
+      <w:proofErr w:type="spellEnd"/>
+      <w:r>
+        <w:rPr>
+          <w:rFonts w:cstheme="minorHAnsi"/>
+          <w:sz w:val="24"/>
+          <w:szCs w:val="24"/>
+        </w:rPr>
+        <w:t xml:space="preserve"> e) {</w:t>
+      </w:r>
+    </w:p>
+    <w:p>
+      <w:pPr>
+        <w:rPr>
+          <w:rFonts w:cstheme="minorHAnsi"/>
+          <w:sz w:val="24"/>
+          <w:szCs w:val="24"/>
+        </w:rPr>
+      </w:pPr>
+      <w:r>
+        <w:rPr>
+          <w:rFonts w:cstheme="minorHAnsi"/>
+          <w:sz w:val="24"/>
+          <w:szCs w:val="24"/>
+        </w:rPr>
+        <w:t xml:space="preserve">                </w:t>
+      </w:r>
+      <w:proofErr w:type="spellStart"/>
+      <w:r>
+        <w:rPr>
+          <w:rFonts w:cstheme="minorHAnsi"/>
+          <w:sz w:val="24"/>
+          <w:szCs w:val="24"/>
+        </w:rPr>
+        <w:t>System.out.println</w:t>
+      </w:r>
+      <w:proofErr w:type="spellEnd"/>
+      <w:r>
+        <w:rPr>
+          <w:rFonts w:cstheme="minorHAnsi"/>
+          <w:sz w:val="24"/>
+          <w:szCs w:val="24"/>
+        </w:rPr>
+        <w:t>("Error");</w:t>
+      </w:r>
+    </w:p>
+    <w:p>
+      <w:pPr>
+        <w:rPr>
+          <w:rFonts w:cstheme="minorHAnsi"/>
+          <w:sz w:val="24"/>
+          <w:szCs w:val="24"/>
+        </w:rPr>
+      </w:pPr>
+      <w:r>
+        <w:rPr>
+          <w:rFonts w:cstheme="minorHAnsi"/>
+          <w:sz w:val="24"/>
+          <w:szCs w:val="24"/>
+        </w:rPr>
+        <w:t>            }</w:t>
+      </w:r>
+    </w:p>
+    <w:p>
+      <w:pPr>
+        <w:rPr>
+          <w:rFonts w:cstheme="minorHAnsi"/>
+          <w:sz w:val="24"/>
+          <w:szCs w:val="24"/>
+        </w:rPr>
+      </w:pPr>
+      <w:r>
+        <w:rPr>
+          <w:rFonts w:cstheme="minorHAnsi"/>
+          <w:sz w:val="24"/>
+          <w:szCs w:val="24"/>
+        </w:rPr>
+        <w:t>        }</w:t>
+      </w:r>
+    </w:p>
+    <w:p>
+      <w:pPr>
+        <w:rPr>
+          <w:rFonts w:cstheme="minorHAnsi"/>
+          <w:sz w:val="24"/>
+          <w:szCs w:val="24"/>
+        </w:rPr>
+      </w:pPr>
+      <w:r>
+        <w:rPr>
+          <w:rFonts w:cstheme="minorHAnsi"/>
+          <w:sz w:val="24"/>
+          <w:szCs w:val="24"/>
+        </w:rPr>
+        <w:t>    }</w:t>
+      </w:r>
+    </w:p>
+    <w:p>
+      <w:pPr>
+        <w:rPr>
+          <w:rFonts w:cstheme="minorHAnsi"/>
+          <w:sz w:val="24"/>
+          <w:szCs w:val="24"/>
+        </w:rPr>
+      </w:pPr>
+      <w:r>
+        <w:rPr>
+          <w:rFonts w:cstheme="minorHAnsi"/>
+          <w:sz w:val="24"/>
+          <w:szCs w:val="24"/>
+        </w:rPr>
+        <w:t>}</w:t>
+      </w:r>
+    </w:p>
+    <w:p>
+      <w:pPr>
+        <w:rPr>
+          <w:rFonts w:cstheme="minorHAnsi"/>
+          <w:sz w:val="24"/>
+          <w:szCs w:val="24"/>
+        </w:rPr>
+      </w:pPr>
+      <w:r>
+        <w:rPr>
+          <w:rFonts w:cstheme="minorHAnsi"/>
+          <w:sz w:val="24"/>
+          <w:szCs w:val="24"/>
+        </w:rPr>
+        <w:t>public class Synchronized {</w:t>
+      </w:r>
+    </w:p>
+    <w:p>
+      <w:pPr>
+        <w:rPr>
+          <w:rFonts w:cstheme="minorHAnsi"/>
+          <w:sz w:val="24"/>
+          <w:szCs w:val="24"/>
+        </w:rPr>
+      </w:pPr>
+      <w:r>
+        <w:rPr>
+          <w:rFonts w:cstheme="minorHAnsi"/>
+          <w:sz w:val="24"/>
+          <w:szCs w:val="24"/>
+        </w:rPr>
+        <w:t xml:space="preserve">    public static void </w:t>
+      </w:r>
+      <w:proofErr w:type="gramStart"/>
+      <w:r>
+        <w:rPr>
+          <w:rFonts w:cstheme="minorHAnsi"/>
+          <w:sz w:val="24"/>
+          <w:szCs w:val="24"/>
+        </w:rPr>
+        <w:t>main(String[</w:t>
+      </w:r>
+      <w:proofErr w:type="gramEnd"/>
+      <w:r>
+        <w:rPr>
+          <w:rFonts w:cstheme="minorHAnsi"/>
+          <w:sz w:val="24"/>
+          <w:szCs w:val="24"/>
+        </w:rPr>
+        <w:t xml:space="preserve">] </w:t>
+      </w:r>
+      <w:proofErr w:type="spellStart"/>
+      <w:r>
+        <w:rPr>
+          <w:rFonts w:cstheme="minorHAnsi"/>
+          <w:sz w:val="24"/>
+          <w:szCs w:val="24"/>
+        </w:rPr>
+        <w:t>args</w:t>
+      </w:r>
+      <w:proofErr w:type="spellEnd"/>
+      <w:r>
+        <w:rPr>
+          <w:rFonts w:cstheme="minorHAnsi"/>
+          <w:sz w:val="24"/>
+          <w:szCs w:val="24"/>
+        </w:rPr>
+        <w:t xml:space="preserve">) throws </w:t>
+      </w:r>
+      <w:proofErr w:type="spellStart"/>
+      <w:r>
+        <w:rPr>
+          <w:rFonts w:cstheme="minorHAnsi"/>
+          <w:sz w:val="24"/>
+          <w:szCs w:val="24"/>
+        </w:rPr>
+        <w:t>InterruptedException</w:t>
+      </w:r>
+      <w:proofErr w:type="spellEnd"/>
+      <w:r>
+        <w:rPr>
+          <w:rFonts w:cstheme="minorHAnsi"/>
+          <w:sz w:val="24"/>
+          <w:szCs w:val="24"/>
+        </w:rPr>
+        <w:t xml:space="preserve"> {</w:t>
+      </w:r>
+    </w:p>
+    <w:p>
+      <w:pPr>
+        <w:rPr>
+          <w:rFonts w:cstheme="minorHAnsi"/>
+          <w:sz w:val="24"/>
+          <w:szCs w:val="24"/>
+        </w:rPr>
+      </w:pPr>
+      <w:r>
+        <w:rPr>
+          <w:rFonts w:cstheme="minorHAnsi"/>
+          <w:sz w:val="24"/>
+          <w:szCs w:val="24"/>
+        </w:rPr>
+        <w:t xml:space="preserve">        Inventory </w:t>
+      </w:r>
+      <w:proofErr w:type="spellStart"/>
+      <w:r>
+        <w:rPr>
+          <w:rFonts w:cstheme="minorHAnsi"/>
+          <w:sz w:val="24"/>
+          <w:szCs w:val="24"/>
+        </w:rPr>
+        <w:t>inv</w:t>
+      </w:r>
+      <w:proofErr w:type="spellEnd"/>
+      <w:r>
+        <w:rPr>
+          <w:rFonts w:cstheme="minorHAnsi"/>
+          <w:sz w:val="24"/>
+          <w:szCs w:val="24"/>
+        </w:rPr>
+        <w:t xml:space="preserve"> = new </w:t>
+      </w:r>
+      <w:proofErr w:type="gramStart"/>
+      <w:r>
+        <w:rPr>
+          <w:rFonts w:cstheme="minorHAnsi"/>
+          <w:sz w:val="24"/>
+          <w:szCs w:val="24"/>
+        </w:rPr>
+        <w:t>Inventory(</w:t>
+      </w:r>
+      <w:proofErr w:type="gramEnd"/>
+      <w:r>
+        <w:rPr>
+          <w:rFonts w:cstheme="minorHAnsi"/>
+          <w:sz w:val="24"/>
+          <w:szCs w:val="24"/>
+        </w:rPr>
+        <w:t>);</w:t>
+      </w:r>
+    </w:p>
+    <w:p>
+      <w:pPr>
+        <w:rPr>
+          <w:rFonts w:cstheme="minorHAnsi"/>
+          <w:sz w:val="24"/>
+          <w:szCs w:val="24"/>
+        </w:rPr>
+      </w:pPr>
+      <w:r>
+        <w:rPr>
+          <w:rFonts w:cstheme="minorHAnsi"/>
+          <w:sz w:val="24"/>
+          <w:szCs w:val="24"/>
+        </w:rPr>
+        <w:t xml:space="preserve">        Thread t1 = new </w:t>
+      </w:r>
+      <w:proofErr w:type="gramStart"/>
+      <w:r>
+        <w:rPr>
+          <w:rFonts w:cstheme="minorHAnsi"/>
+          <w:sz w:val="24"/>
+          <w:szCs w:val="24"/>
+        </w:rPr>
+        <w:t>Thread(</w:t>
+      </w:r>
+      <w:proofErr w:type="gramEnd"/>
+      <w:r>
+        <w:rPr>
+          <w:rFonts w:cstheme="minorHAnsi"/>
+          <w:sz w:val="24"/>
+          <w:szCs w:val="24"/>
+        </w:rPr>
+        <w:t xml:space="preserve">new </w:t>
+      </w:r>
+      <w:proofErr w:type="gramStart"/>
+      <w:r>
+        <w:rPr>
+          <w:rFonts w:cstheme="minorHAnsi"/>
+          <w:sz w:val="24"/>
+          <w:szCs w:val="24"/>
+        </w:rPr>
+        <w:t>Worker(</w:t>
+      </w:r>
+      <w:proofErr w:type="spellStart"/>
+      <w:proofErr w:type="gramEnd"/>
+      <w:r>
+        <w:rPr>
+          <w:rFonts w:cstheme="minorHAnsi"/>
+          <w:sz w:val="24"/>
+          <w:szCs w:val="24"/>
+        </w:rPr>
+        <w:t>inv</w:t>
+      </w:r>
+      <w:proofErr w:type="spellEnd"/>
+      <w:r>
+        <w:rPr>
+          <w:rFonts w:cstheme="minorHAnsi"/>
+          <w:sz w:val="24"/>
+          <w:szCs w:val="24"/>
+        </w:rPr>
+        <w:t>, 10), "T1");</w:t>
+      </w:r>
+    </w:p>
+    <w:p>
+      <w:pPr>
+        <w:rPr>
+          <w:rFonts w:cstheme="minorHAnsi"/>
+          <w:sz w:val="24"/>
+          <w:szCs w:val="24"/>
+        </w:rPr>
+      </w:pPr>
+      <w:r>
+        <w:rPr>
+          <w:rFonts w:cstheme="minorHAnsi"/>
+          <w:sz w:val="24"/>
+          <w:szCs w:val="24"/>
+        </w:rPr>
+        <w:t xml:space="preserve">        Thread t2 = new </w:t>
+      </w:r>
+      <w:proofErr w:type="gramStart"/>
+      <w:r>
+        <w:rPr>
+          <w:rFonts w:cstheme="minorHAnsi"/>
+          <w:sz w:val="24"/>
+          <w:szCs w:val="24"/>
+        </w:rPr>
+        <w:t>Thread(</w:t>
+      </w:r>
+      <w:proofErr w:type="gramEnd"/>
+      <w:r>
+        <w:rPr>
+          <w:rFonts w:cstheme="minorHAnsi"/>
+          <w:sz w:val="24"/>
+          <w:szCs w:val="24"/>
+        </w:rPr>
+        <w:t xml:space="preserve">new </w:t>
+      </w:r>
+      <w:proofErr w:type="gramStart"/>
+      <w:r>
+        <w:rPr>
+          <w:rFonts w:cstheme="minorHAnsi"/>
+          <w:sz w:val="24"/>
+          <w:szCs w:val="24"/>
+        </w:rPr>
+        <w:t>Worker(</w:t>
+      </w:r>
+      <w:proofErr w:type="spellStart"/>
+      <w:proofErr w:type="gramEnd"/>
+      <w:r>
+        <w:rPr>
+          <w:rFonts w:cstheme="minorHAnsi"/>
+          <w:sz w:val="24"/>
+          <w:szCs w:val="24"/>
+        </w:rPr>
+        <w:t>inv</w:t>
+      </w:r>
+      <w:proofErr w:type="spellEnd"/>
+      <w:r>
+        <w:rPr>
+          <w:rFonts w:cstheme="minorHAnsi"/>
+          <w:sz w:val="24"/>
+          <w:szCs w:val="24"/>
+        </w:rPr>
+        <w:t>, -10), "T2");</w:t>
+      </w:r>
+    </w:p>
+    <w:p>
+      <w:pPr>
+        <w:rPr>
+          <w:rFonts w:cstheme="minorHAnsi"/>
+          <w:sz w:val="24"/>
+          <w:szCs w:val="24"/>
+        </w:rPr>
+      </w:pPr>
+      <w:r>
+        <w:rPr>
+          <w:rFonts w:cstheme="minorHAnsi"/>
+          <w:sz w:val="24"/>
+          <w:szCs w:val="24"/>
+        </w:rPr>
+        <w:t xml:space="preserve">        </w:t>
+      </w:r>
+      <w:proofErr w:type="spellStart"/>
+      <w:r>
+        <w:rPr>
+          <w:rFonts w:cstheme="minorHAnsi"/>
+          <w:sz w:val="24"/>
+          <w:szCs w:val="24"/>
+        </w:rPr>
+        <w:t>System.out.println</w:t>
+      </w:r>
+      <w:proofErr w:type="spellEnd"/>
+      <w:r>
+        <w:rPr>
+          <w:rFonts w:cstheme="minorHAnsi"/>
+          <w:sz w:val="24"/>
+          <w:szCs w:val="24"/>
+        </w:rPr>
+        <w:t xml:space="preserve">("Start: " + </w:t>
+      </w:r>
+      <w:proofErr w:type="spellStart"/>
+      <w:proofErr w:type="gramStart"/>
+      <w:r>
+        <w:rPr>
+          <w:rFonts w:cstheme="minorHAnsi"/>
+          <w:sz w:val="24"/>
+          <w:szCs w:val="24"/>
+        </w:rPr>
+        <w:t>inv.get</w:t>
+      </w:r>
+      <w:proofErr w:type="spellEnd"/>
+      <w:r>
+        <w:rPr>
+          <w:rFonts w:cstheme="minorHAnsi"/>
+          <w:sz w:val="24"/>
+          <w:szCs w:val="24"/>
+        </w:rPr>
+        <w:t>(</w:t>
+      </w:r>
+      <w:proofErr w:type="gramEnd"/>
+      <w:r>
+        <w:rPr>
+          <w:rFonts w:cstheme="minorHAnsi"/>
+          <w:sz w:val="24"/>
+          <w:szCs w:val="24"/>
+        </w:rPr>
+        <w:t>));</w:t>
+      </w:r>
+    </w:p>
+    <w:p>
+      <w:pPr>
+        <w:rPr>
+          <w:rFonts w:cstheme="minorHAnsi"/>
+          <w:sz w:val="24"/>
+          <w:szCs w:val="24"/>
+        </w:rPr>
+      </w:pPr>
+      <w:r>
+        <w:rPr>
+          <w:rFonts w:cstheme="minorHAnsi"/>
+          <w:sz w:val="24"/>
+          <w:szCs w:val="24"/>
+        </w:rPr>
+        <w:t>        t</w:t>
+      </w:r>
+      <w:proofErr w:type="gramStart"/>
+      <w:r>
+        <w:rPr>
+          <w:rFonts w:cstheme="minorHAnsi"/>
+          <w:sz w:val="24"/>
+          <w:szCs w:val="24"/>
+        </w:rPr>
+        <w:t>1.start</w:t>
+      </w:r>
+      <w:proofErr w:type="gramEnd"/>
+      <w:r>
+        <w:rPr>
+          <w:rFonts w:cstheme="minorHAnsi"/>
+          <w:sz w:val="24"/>
+          <w:szCs w:val="24"/>
+        </w:rPr>
+        <w:t>();</w:t>
+      </w:r>
+    </w:p>
+    <w:p>
+      <w:pPr>
+        <w:rPr>
+          <w:rFonts w:cstheme="minorHAnsi"/>
+          <w:sz w:val="24"/>
+          <w:szCs w:val="24"/>
+        </w:rPr>
+      </w:pPr>
+      <w:r>
+        <w:rPr>
+          <w:rFonts w:cstheme="minorHAnsi"/>
+          <w:sz w:val="24"/>
+          <w:szCs w:val="24"/>
+        </w:rPr>
+        <w:t>        t</w:t>
+      </w:r>
+      <w:proofErr w:type="gramStart"/>
+      <w:r>
+        <w:rPr>
+          <w:rFonts w:cstheme="minorHAnsi"/>
+          <w:sz w:val="24"/>
+          <w:szCs w:val="24"/>
+        </w:rPr>
+        <w:t>2.start</w:t>
+      </w:r>
+      <w:proofErr w:type="gramEnd"/>
+      <w:r>
+        <w:rPr>
+          <w:rFonts w:cstheme="minorHAnsi"/>
+          <w:sz w:val="24"/>
+          <w:szCs w:val="24"/>
+        </w:rPr>
+        <w:t>();</w:t>
+      </w:r>
+    </w:p>
+    <w:p>
+      <w:pPr>
+        <w:rPr>
+          <w:rFonts w:cstheme="minorHAnsi"/>
+          <w:sz w:val="24"/>
+          <w:szCs w:val="24"/>
+        </w:rPr>
+      </w:pPr>
+      <w:r>
+        <w:rPr>
+          <w:rFonts w:cstheme="minorHAnsi"/>
+          <w:sz w:val="24"/>
+          <w:szCs w:val="24"/>
+        </w:rPr>
+        <w:lastRenderedPageBreak/>
+        <w:t>        t</w:t>
+      </w:r>
+      <w:proofErr w:type="gramStart"/>
+      <w:r>
+        <w:rPr>
+          <w:rFonts w:cstheme="minorHAnsi"/>
+          <w:sz w:val="24"/>
+          <w:szCs w:val="24"/>
+        </w:rPr>
+        <w:t>1.join</w:t>
+      </w:r>
+      <w:proofErr w:type="gramEnd"/>
+      <w:r>
+        <w:rPr>
+          <w:rFonts w:cstheme="minorHAnsi"/>
+          <w:sz w:val="24"/>
+          <w:szCs w:val="24"/>
+        </w:rPr>
+        <w:t>();</w:t>
+      </w:r>
+    </w:p>
+    <w:p>
+      <w:pPr>
+        <w:rPr>
+          <w:rFonts w:cstheme="minorHAnsi"/>
+          <w:sz w:val="24"/>
+          <w:szCs w:val="24"/>
+        </w:rPr>
+      </w:pPr>
+      <w:r>
+        <w:rPr>
+          <w:rFonts w:cstheme="minorHAnsi"/>
+          <w:sz w:val="24"/>
+          <w:szCs w:val="24"/>
+        </w:rPr>
+        <w:t>        t</w:t>
+      </w:r>
+      <w:proofErr w:type="gramStart"/>
+      <w:r>
+        <w:rPr>
+          <w:rFonts w:cstheme="minorHAnsi"/>
+          <w:sz w:val="24"/>
+          <w:szCs w:val="24"/>
+        </w:rPr>
+        <w:t>2.join</w:t>
+      </w:r>
+      <w:proofErr w:type="gramEnd"/>
+      <w:r>
+        <w:rPr>
+          <w:rFonts w:cstheme="minorHAnsi"/>
+          <w:sz w:val="24"/>
+          <w:szCs w:val="24"/>
+        </w:rPr>
+        <w:t>();</w:t>
+      </w:r>
+    </w:p>
+    <w:p>
+      <w:pPr>
+        <w:rPr>
+          <w:rFonts w:cstheme="minorHAnsi"/>
+          <w:sz w:val="24"/>
+          <w:szCs w:val="24"/>
+        </w:rPr>
+      </w:pPr>
+      <w:r>
+        <w:rPr>
+          <w:rFonts w:cstheme="minorHAnsi"/>
+          <w:sz w:val="24"/>
+          <w:szCs w:val="24"/>
+        </w:rPr>
+        <w:t xml:space="preserve">        </w:t>
+      </w:r>
+      <w:proofErr w:type="spellStart"/>
+      <w:r>
+        <w:rPr>
+          <w:rFonts w:cstheme="minorHAnsi"/>
+          <w:sz w:val="24"/>
+          <w:szCs w:val="24"/>
+        </w:rPr>
+        <w:t>System.out.println</w:t>
+      </w:r>
+      <w:proofErr w:type="spellEnd"/>
+      <w:r>
+        <w:rPr>
+          <w:rFonts w:cstheme="minorHAnsi"/>
+          <w:sz w:val="24"/>
+          <w:szCs w:val="24"/>
+        </w:rPr>
+        <w:t xml:space="preserve">("End: " + </w:t>
+      </w:r>
+      <w:proofErr w:type="spellStart"/>
+      <w:proofErr w:type="gramStart"/>
+      <w:r>
+        <w:rPr>
+          <w:rFonts w:cstheme="minorHAnsi"/>
+          <w:sz w:val="24"/>
+          <w:szCs w:val="24"/>
+        </w:rPr>
+        <w:t>inv.get</w:t>
+      </w:r>
+      <w:proofErr w:type="spellEnd"/>
+      <w:r>
+        <w:rPr>
+          <w:rFonts w:cstheme="minorHAnsi"/>
+          <w:sz w:val="24"/>
+          <w:szCs w:val="24"/>
+        </w:rPr>
+        <w:t>(</w:t>
+      </w:r>
+      <w:proofErr w:type="gramEnd"/>
+      <w:r>
+        <w:rPr>
+          <w:rFonts w:cstheme="minorHAnsi"/>
+          <w:sz w:val="24"/>
+          <w:szCs w:val="24"/>
+        </w:rPr>
+        <w:t>));</w:t>
+      </w:r>
+    </w:p>
+    <w:p>
+      <w:pPr>
+        <w:rPr>
+          <w:rFonts w:cstheme="minorHAnsi"/>
+          <w:sz w:val="24"/>
+          <w:szCs w:val="24"/>
+        </w:rPr>
+      </w:pPr>
+      <w:r>
+        <w:rPr>
+          <w:rFonts w:cstheme="minorHAnsi"/>
+          <w:sz w:val="24"/>
+          <w:szCs w:val="24"/>
+        </w:rPr>
+        <w:t>    }</w:t>
+      </w:r>
+    </w:p>
+    <w:p>
+      <w:pPr>
+        <w:rPr>
+          <w:rFonts w:cstheme="minorHAnsi"/>
+          <w:sz w:val="24"/>
+          <w:szCs w:val="24"/>
+        </w:rPr>
+      </w:pPr>
+      <w:r>
+        <w:rPr>
+          <w:rFonts w:cstheme="minorHAnsi"/>
+          <w:sz w:val="24"/>
+          <w:szCs w:val="24"/>
+        </w:rPr>
+        <w:t>}</w:t>
+      </w:r>
+    </w:p>
+    <w:p>
+      <w:pPr>
+        <w:rPr>
+          <w:rFonts w:cstheme="minorHAnsi"/>
+          <w:b/>
+          <w:bCs/>
+          <w:sz w:val="24"/>
+          <w:szCs w:val="24"/>
+        </w:rPr>
+      </w:pPr>
+      <w:r>
+        <w:rPr>
+          <w:rFonts w:cstheme="minorHAnsi"/>
+          <w:b/>
+          <w:bCs/>
+          <w:sz w:val="24"/>
+          <w:szCs w:val="24"/>
+        </w:rPr>
+        <w:t>___________________________________________________________________________</w:t>
+      </w:r>
     </w:p>
     <w:sectPr>
       <w:pgSz w:w="11906" w:h="16838"/>
@@ -9378,7 +10965,7 @@
   <w:style w:type="paragraph" w:default="1" w:styleId="Normal">
     <w:name w:val="Normal"/>
     <w:qFormat/>
-    <w:rsid w:val="00744557"/>
+    <w:rsid w:val="00C21943"/>
   </w:style>
   <w:style w:type="paragraph" w:styleId="Heading1">
     <w:name w:val="heading 1"/>

</xml_diff>